<commit_message>
Examples and Guide Updated
</commit_message>
<xml_diff>
--- a/CBUS LUA Module - Control Freak eDIDIO.docx
+++ b/CBUS LUA Module - Control Freak eDIDIO.docx
@@ -32,6 +32,9 @@
         <w:t xml:space="preserve"> </w:t>
       </w:r>
       <w:r>
+        <w:t>1.</w:t>
+      </w:r>
+      <w:r>
         <w:t>1.0</w:t>
       </w:r>
     </w:p>
@@ -49,10 +52,10 @@
         <w:t>2</w:t>
       </w:r>
       <w:r>
-        <w:t>1</w:t>
-      </w:r>
-      <w:r>
-        <w:t>/8</w:t>
+        <w:t>/</w:t>
+      </w:r>
+      <w:r>
+        <w:t>9</w:t>
       </w:r>
       <w:r>
         <w:t>/24</w:t>
@@ -492,19 +495,7 @@
         </w:numPr>
       </w:pPr>
       <w:r>
-        <w:t>DALI_</w:t>
-      </w:r>
-      <w:r>
-        <w:t>1</w:t>
-      </w:r>
-      <w:r>
-        <w:t>_</w:t>
-      </w:r>
-      <w:r>
-        <w:t>0</w:t>
-      </w:r>
-      <w:r>
-        <w:t>s_FADE</w:t>
+        <w:t>DALI_1_0s_FADE</w:t>
       </w:r>
     </w:p>
     <w:p>
@@ -516,19 +507,7 @@
         </w:numPr>
       </w:pPr>
       <w:r>
-        <w:t>DALI_</w:t>
-      </w:r>
-      <w:r>
-        <w:t>1</w:t>
-      </w:r>
-      <w:r>
-        <w:t>_</w:t>
-      </w:r>
-      <w:r>
-        <w:t>4</w:t>
-      </w:r>
-      <w:r>
-        <w:t>s_FADE</w:t>
+        <w:t>DALI_1_4s_FADE</w:t>
       </w:r>
     </w:p>
     <w:p>
@@ -540,19 +519,7 @@
         </w:numPr>
       </w:pPr>
       <w:r>
-        <w:t>DALI_</w:t>
-      </w:r>
-      <w:r>
-        <w:t>2</w:t>
-      </w:r>
-      <w:r>
-        <w:t>_</w:t>
-      </w:r>
-      <w:r>
-        <w:t>0</w:t>
-      </w:r>
-      <w:r>
-        <w:t>s_FADE</w:t>
+        <w:t>DALI_2_0s_FADE</w:t>
       </w:r>
     </w:p>
     <w:p>
@@ -564,19 +531,7 @@
         </w:numPr>
       </w:pPr>
       <w:r>
-        <w:t>DALI_</w:t>
-      </w:r>
-      <w:r>
-        <w:t>2</w:t>
-      </w:r>
-      <w:r>
-        <w:t>_</w:t>
-      </w:r>
-      <w:r>
-        <w:t>8</w:t>
-      </w:r>
-      <w:r>
-        <w:t>s_FADE</w:t>
+        <w:t>DALI_2_8s_FADE</w:t>
       </w:r>
     </w:p>
     <w:p>
@@ -588,19 +543,7 @@
         </w:numPr>
       </w:pPr>
       <w:r>
-        <w:t>DALI_</w:t>
-      </w:r>
-      <w:r>
-        <w:t>4</w:t>
-      </w:r>
-      <w:r>
-        <w:t>_</w:t>
-      </w:r>
-      <w:r>
-        <w:t>0</w:t>
-      </w:r>
-      <w:r>
-        <w:t>s_FADE</w:t>
+        <w:t>DALI_4_0s_FADE</w:t>
       </w:r>
     </w:p>
     <w:p>
@@ -612,19 +555,7 @@
         </w:numPr>
       </w:pPr>
       <w:r>
-        <w:t>DALI_</w:t>
-      </w:r>
-      <w:r>
-        <w:t>5</w:t>
-      </w:r>
-      <w:r>
-        <w:t>_</w:t>
-      </w:r>
-      <w:r>
-        <w:t>7</w:t>
-      </w:r>
-      <w:r>
-        <w:t>s_FADE</w:t>
+        <w:t>DALI_5_7s_FADE</w:t>
       </w:r>
     </w:p>
     <w:p>
@@ -636,19 +567,7 @@
         </w:numPr>
       </w:pPr>
       <w:r>
-        <w:t>DALI_</w:t>
-      </w:r>
-      <w:r>
-        <w:t>8</w:t>
-      </w:r>
-      <w:r>
-        <w:t>_</w:t>
-      </w:r>
-      <w:r>
-        <w:t>0</w:t>
-      </w:r>
-      <w:r>
-        <w:t>s_FADE</w:t>
+        <w:t>DALI_8_0s_FADE</w:t>
       </w:r>
     </w:p>
     <w:p>
@@ -660,19 +579,7 @@
         </w:numPr>
       </w:pPr>
       <w:r>
-        <w:t>DALI_</w:t>
-      </w:r>
-      <w:r>
-        <w:t>11</w:t>
-      </w:r>
-      <w:r>
-        <w:t>_</w:t>
-      </w:r>
-      <w:r>
-        <w:t>3</w:t>
-      </w:r>
-      <w:r>
-        <w:t>s_FADE</w:t>
+        <w:t>DALI_11_3s_FADE</w:t>
       </w:r>
     </w:p>
     <w:p>
@@ -684,19 +591,7 @@
         </w:numPr>
       </w:pPr>
       <w:r>
-        <w:t>DALI_</w:t>
-      </w:r>
-      <w:r>
-        <w:t>16</w:t>
-      </w:r>
-      <w:r>
-        <w:t>_</w:t>
-      </w:r>
-      <w:r>
-        <w:t>0</w:t>
-      </w:r>
-      <w:r>
-        <w:t>s_FADE</w:t>
+        <w:t>DALI_16_0s_FADE</w:t>
       </w:r>
     </w:p>
     <w:p>
@@ -708,19 +603,7 @@
         </w:numPr>
       </w:pPr>
       <w:r>
-        <w:t>DALI_</w:t>
-      </w:r>
-      <w:r>
-        <w:t>22</w:t>
-      </w:r>
-      <w:r>
-        <w:t>_</w:t>
-      </w:r>
-      <w:r>
-        <w:t>6</w:t>
-      </w:r>
-      <w:r>
-        <w:t>s_FADE</w:t>
+        <w:t>DALI_22_6s_FADE</w:t>
       </w:r>
     </w:p>
     <w:p>
@@ -732,19 +615,7 @@
         </w:numPr>
       </w:pPr>
       <w:r>
-        <w:t>DALI_</w:t>
-      </w:r>
-      <w:r>
-        <w:t>32</w:t>
-      </w:r>
-      <w:r>
-        <w:t>_</w:t>
-      </w:r>
-      <w:r>
-        <w:t>0</w:t>
-      </w:r>
-      <w:r>
-        <w:t>s_FADE</w:t>
+        <w:t>DALI_32_0s_FADE</w:t>
       </w:r>
     </w:p>
     <w:p>
@@ -756,19 +627,7 @@
         </w:numPr>
       </w:pPr>
       <w:r>
-        <w:t>DALI_</w:t>
-      </w:r>
-      <w:r>
-        <w:t>45</w:t>
-      </w:r>
-      <w:r>
-        <w:t>_</w:t>
-      </w:r>
-      <w:r>
-        <w:t>3</w:t>
-      </w:r>
-      <w:r>
-        <w:t>s_FADE</w:t>
+        <w:t>DALI_45_3s_FADE</w:t>
       </w:r>
     </w:p>
     <w:p>
@@ -780,19 +639,7 @@
         </w:numPr>
       </w:pPr>
       <w:r>
-        <w:t>DALI_</w:t>
-      </w:r>
-      <w:r>
-        <w:t>64</w:t>
-      </w:r>
-      <w:r>
-        <w:t>_</w:t>
-      </w:r>
-      <w:r>
-        <w:t>0</w:t>
-      </w:r>
-      <w:r>
-        <w:t>s_FADE</w:t>
+        <w:t>DALI_64_0s_FADE</w:t>
       </w:r>
     </w:p>
     <w:p>
@@ -804,19 +651,7 @@
         </w:numPr>
       </w:pPr>
       <w:r>
-        <w:t>DALI_</w:t>
-      </w:r>
-      <w:r>
-        <w:t>90</w:t>
-      </w:r>
-      <w:r>
-        <w:t>_</w:t>
-      </w:r>
-      <w:r>
-        <w:t>5</w:t>
-      </w:r>
-      <w:r>
-        <w:t>s_FADE</w:t>
+        <w:t>DALI_90_5s_FADE</w:t>
       </w:r>
     </w:p>
     <w:p>
@@ -824,6 +659,1551 @@
         <w:pStyle w:val="ListParagraph"/>
         <w:ind w:left="1440"/>
       </w:pPr>
+    </w:p>
+    <w:p>
+      <w:pPr>
+        <w:rPr>
+          <w:bCs/>
+        </w:rPr>
+      </w:pPr>
+      <w:r>
+        <w:rPr>
+          <w:bCs/>
+        </w:rPr>
+        <w:br w:type="page"/>
+      </w:r>
+    </w:p>
+    <w:p>
+      <w:pPr>
+        <w:rPr>
+          <w:bCs/>
+        </w:rPr>
+      </w:pPr>
+      <w:proofErr w:type="spellStart"/>
+      <w:r>
+        <w:rPr>
+          <w:bCs/>
+        </w:rPr>
+        <w:lastRenderedPageBreak/>
+        <w:t>TriggerType</w:t>
+      </w:r>
+      <w:proofErr w:type="spellEnd"/>
+      <w:r>
+        <w:rPr>
+          <w:bCs/>
+        </w:rPr>
+        <w:t xml:space="preserve"> </w:t>
+      </w:r>
+    </w:p>
+    <w:p>
+      <w:pPr>
+        <w:rPr>
+          <w:bCs/>
+          <w:sz w:val="16"/>
+          <w:szCs w:val="16"/>
+          <w:lang w:val="en-AU"/>
+        </w:rPr>
+      </w:pPr>
+      <w:r>
+        <w:rPr>
+          <w:bCs/>
+          <w:sz w:val="16"/>
+          <w:szCs w:val="16"/>
+          <w:lang w:val="en-AU"/>
+        </w:rPr>
+        <w:t>DALI_ARC = 0 -- For controlling DALI Arc Levels (0 to 254) and 255 for MASK</w:t>
+      </w:r>
+    </w:p>
+    <w:p>
+      <w:pPr>
+        <w:rPr>
+          <w:bCs/>
+          <w:sz w:val="16"/>
+          <w:szCs w:val="16"/>
+          <w:lang w:val="en-AU"/>
+        </w:rPr>
+      </w:pPr>
+      <w:r>
+        <w:rPr>
+          <w:bCs/>
+          <w:sz w:val="16"/>
+          <w:szCs w:val="16"/>
+          <w:lang w:val="en-AU"/>
+        </w:rPr>
+        <w:t xml:space="preserve">DALI_COMMAND = 1 </w:t>
+      </w:r>
+    </w:p>
+    <w:p>
+      <w:pPr>
+        <w:rPr>
+          <w:bCs/>
+          <w:sz w:val="16"/>
+          <w:szCs w:val="16"/>
+          <w:lang w:val="en-AU"/>
+        </w:rPr>
+      </w:pPr>
+      <w:r>
+        <w:rPr>
+          <w:bCs/>
+          <w:sz w:val="16"/>
+          <w:szCs w:val="16"/>
+          <w:lang w:val="en-AU"/>
+        </w:rPr>
+        <w:t>DMX_CHANNELS_SPLIT_LOW = 2 -- NOTE: Expects the channel number (not zero-based)</w:t>
+      </w:r>
+    </w:p>
+    <w:p>
+      <w:pPr>
+        <w:rPr>
+          <w:bCs/>
+          <w:sz w:val="16"/>
+          <w:szCs w:val="16"/>
+          <w:lang w:val="en-AU"/>
+        </w:rPr>
+      </w:pPr>
+      <w:r>
+        <w:rPr>
+          <w:bCs/>
+          <w:sz w:val="16"/>
+          <w:szCs w:val="16"/>
+          <w:lang w:val="en-AU"/>
+        </w:rPr>
+        <w:t>DMX_CHANNELS_SPLIT_HIGH = 3 -- NOTE: Expects the channel number (not zero-based)</w:t>
+      </w:r>
+    </w:p>
+    <w:p>
+      <w:pPr>
+        <w:rPr>
+          <w:bCs/>
+          <w:sz w:val="16"/>
+          <w:szCs w:val="16"/>
+          <w:lang w:val="en-AU"/>
+        </w:rPr>
+      </w:pPr>
+      <w:r>
+        <w:rPr>
+          <w:bCs/>
+          <w:sz w:val="16"/>
+          <w:szCs w:val="16"/>
+          <w:lang w:val="en-AU"/>
+        </w:rPr>
+        <w:t xml:space="preserve">DMX_MULTICAST_CHANNELS_SPLIT_LOW = 4 -- NOTE: Expects the channel INDEX to start from, as it </w:t>
+      </w:r>
+      <w:proofErr w:type="gramStart"/>
+      <w:r>
+        <w:rPr>
+          <w:bCs/>
+          <w:sz w:val="16"/>
+          <w:szCs w:val="16"/>
+          <w:lang w:val="en-AU"/>
+        </w:rPr>
+        <w:t>takes into account</w:t>
+      </w:r>
+      <w:proofErr w:type="gramEnd"/>
+      <w:r>
+        <w:rPr>
+          <w:bCs/>
+          <w:sz w:val="16"/>
+          <w:szCs w:val="16"/>
+          <w:lang w:val="en-AU"/>
+        </w:rPr>
+        <w:t xml:space="preserve"> the start address set from Spektra</w:t>
+      </w:r>
+    </w:p>
+    <w:p>
+      <w:pPr>
+        <w:rPr>
+          <w:bCs/>
+          <w:sz w:val="16"/>
+          <w:szCs w:val="16"/>
+          <w:lang w:val="en-AU"/>
+        </w:rPr>
+      </w:pPr>
+      <w:r>
+        <w:rPr>
+          <w:bCs/>
+          <w:sz w:val="16"/>
+          <w:szCs w:val="16"/>
+          <w:lang w:val="en-AU"/>
+        </w:rPr>
+        <w:t xml:space="preserve">DMX_MULTICAST_CHANNELS_SPLIT_HIGH = 5 -- NOTE: Expects the channel INDEX to start from, as it </w:t>
+      </w:r>
+      <w:proofErr w:type="gramStart"/>
+      <w:r>
+        <w:rPr>
+          <w:bCs/>
+          <w:sz w:val="16"/>
+          <w:szCs w:val="16"/>
+          <w:lang w:val="en-AU"/>
+        </w:rPr>
+        <w:t>takes into account</w:t>
+      </w:r>
+      <w:proofErr w:type="gramEnd"/>
+      <w:r>
+        <w:rPr>
+          <w:bCs/>
+          <w:sz w:val="16"/>
+          <w:szCs w:val="16"/>
+          <w:lang w:val="en-AU"/>
+        </w:rPr>
+        <w:t xml:space="preserve"> the start address set from Spektra</w:t>
+      </w:r>
+    </w:p>
+    <w:p>
+      <w:pPr>
+        <w:rPr>
+          <w:bCs/>
+          <w:sz w:val="16"/>
+          <w:szCs w:val="16"/>
+          <w:lang w:val="en-AU"/>
+        </w:rPr>
+      </w:pPr>
+      <w:r>
+        <w:rPr>
+          <w:bCs/>
+          <w:sz w:val="16"/>
+          <w:szCs w:val="16"/>
+          <w:lang w:val="en-AU"/>
+        </w:rPr>
+        <w:t>DMX_BROADCAST = 6 -- Affects all DMX lights as per the Spektra Settings (number of lights and channels per light)</w:t>
+      </w:r>
+    </w:p>
+    <w:p>
+      <w:pPr>
+        <w:rPr>
+          <w:bCs/>
+          <w:sz w:val="16"/>
+          <w:szCs w:val="16"/>
+          <w:lang w:val="en-AU"/>
+        </w:rPr>
+      </w:pPr>
+      <w:r>
+        <w:rPr>
+          <w:bCs/>
+          <w:sz w:val="16"/>
+          <w:szCs w:val="16"/>
+          <w:lang w:val="en-AU"/>
+        </w:rPr>
+        <w:t>DIDIO = 7 -- DEPRECATED</w:t>
+      </w:r>
+    </w:p>
+    <w:p>
+      <w:pPr>
+        <w:rPr>
+          <w:bCs/>
+          <w:sz w:val="16"/>
+          <w:szCs w:val="16"/>
+          <w:lang w:val="en-AU"/>
+        </w:rPr>
+      </w:pPr>
+      <w:r>
+        <w:rPr>
+          <w:bCs/>
+          <w:sz w:val="16"/>
+          <w:szCs w:val="16"/>
+          <w:lang w:val="en-AU"/>
+        </w:rPr>
+        <w:t>FADE_UP_WITH_MIN = 8 -- DALI Fade Up Command - Query level and set Minimum if Off</w:t>
+      </w:r>
+    </w:p>
+    <w:p>
+      <w:pPr>
+        <w:rPr>
+          <w:bCs/>
+          <w:sz w:val="16"/>
+          <w:szCs w:val="16"/>
+          <w:lang w:val="en-AU"/>
+        </w:rPr>
+      </w:pPr>
+      <w:r>
+        <w:rPr>
+          <w:bCs/>
+          <w:sz w:val="16"/>
+          <w:szCs w:val="16"/>
+          <w:lang w:val="en-AU"/>
+        </w:rPr>
+        <w:t>LIST_START = 9 -- Start a List action once</w:t>
+      </w:r>
+    </w:p>
+    <w:p>
+      <w:pPr>
+        <w:rPr>
+          <w:bCs/>
+          <w:sz w:val="16"/>
+          <w:szCs w:val="16"/>
+          <w:lang w:val="en-AU"/>
+        </w:rPr>
+      </w:pPr>
+      <w:r>
+        <w:rPr>
+          <w:bCs/>
+          <w:sz w:val="16"/>
+          <w:szCs w:val="16"/>
+          <w:lang w:val="en-AU"/>
+        </w:rPr>
+        <w:t>LIST_START_CONTINUOUS = 10 -- Start a List action with repeat</w:t>
+      </w:r>
+    </w:p>
+    <w:p>
+      <w:pPr>
+        <w:rPr>
+          <w:bCs/>
+          <w:sz w:val="16"/>
+          <w:szCs w:val="16"/>
+          <w:lang w:val="en-AU"/>
+        </w:rPr>
+      </w:pPr>
+      <w:r>
+        <w:rPr>
+          <w:bCs/>
+          <w:sz w:val="16"/>
+          <w:szCs w:val="16"/>
+          <w:lang w:val="en-AU"/>
+        </w:rPr>
+        <w:t>LIST_STOP = 11 -- Stop a List</w:t>
+      </w:r>
+    </w:p>
+    <w:p>
+      <w:pPr>
+        <w:rPr>
+          <w:bCs/>
+          <w:sz w:val="16"/>
+          <w:szCs w:val="16"/>
+          <w:lang w:val="en-AU"/>
+        </w:rPr>
+      </w:pPr>
+      <w:r>
+        <w:rPr>
+          <w:bCs/>
+          <w:sz w:val="16"/>
+          <w:szCs w:val="16"/>
+          <w:lang w:val="en-AU"/>
+        </w:rPr>
+        <w:t>SPEKTRA_START_SEQ = 12 -- Start a Spektra Sequence</w:t>
+      </w:r>
+    </w:p>
+    <w:p>
+      <w:pPr>
+        <w:rPr>
+          <w:bCs/>
+          <w:sz w:val="16"/>
+          <w:szCs w:val="16"/>
+          <w:lang w:val="en-AU"/>
+        </w:rPr>
+      </w:pPr>
+      <w:r>
+        <w:rPr>
+          <w:bCs/>
+          <w:sz w:val="16"/>
+          <w:szCs w:val="16"/>
+          <w:lang w:val="en-AU"/>
+        </w:rPr>
+        <w:t>SPEKTRA_STOP_SEQ = 13 -- Stop a playing Spektra Sequence</w:t>
+      </w:r>
+    </w:p>
+    <w:p>
+      <w:pPr>
+        <w:rPr>
+          <w:bCs/>
+          <w:sz w:val="16"/>
+          <w:szCs w:val="16"/>
+          <w:lang w:val="en-AU"/>
+        </w:rPr>
+      </w:pPr>
+      <w:r>
+        <w:rPr>
+          <w:bCs/>
+          <w:sz w:val="16"/>
+          <w:szCs w:val="16"/>
+          <w:lang w:val="en-AU"/>
+        </w:rPr>
+        <w:t>SPEKTRA_THEME = 14 -- Apply a Spektra Theme</w:t>
+      </w:r>
+    </w:p>
+    <w:p>
+      <w:pPr>
+        <w:rPr>
+          <w:bCs/>
+          <w:sz w:val="16"/>
+          <w:szCs w:val="16"/>
+          <w:lang w:val="en-AU"/>
+        </w:rPr>
+      </w:pPr>
+      <w:r>
+        <w:rPr>
+          <w:bCs/>
+          <w:sz w:val="16"/>
+          <w:szCs w:val="16"/>
+          <w:lang w:val="en-AU"/>
+        </w:rPr>
+        <w:t>SPEKTRA_STATIC = 15 -- DEPRECATED</w:t>
+      </w:r>
+    </w:p>
+    <w:p>
+      <w:pPr>
+        <w:rPr>
+          <w:bCs/>
+          <w:sz w:val="16"/>
+          <w:szCs w:val="16"/>
+          <w:lang w:val="en-AU"/>
+        </w:rPr>
+      </w:pPr>
+      <w:r>
+        <w:rPr>
+          <w:bCs/>
+          <w:sz w:val="16"/>
+          <w:szCs w:val="16"/>
+          <w:lang w:val="en-AU"/>
+        </w:rPr>
+        <w:t>SPEKTRA_SCHEDULE = 16 -- Start the scheduled Spektra item</w:t>
+      </w:r>
+    </w:p>
+    <w:p>
+      <w:pPr>
+        <w:rPr>
+          <w:bCs/>
+          <w:sz w:val="16"/>
+          <w:szCs w:val="16"/>
+          <w:lang w:val="en-AU"/>
+        </w:rPr>
+      </w:pPr>
+      <w:r>
+        <w:rPr>
+          <w:bCs/>
+          <w:sz w:val="16"/>
+          <w:szCs w:val="16"/>
+          <w:lang w:val="en-AU"/>
+        </w:rPr>
+        <w:t>LINK_START = 17 -- Enables the UDP Link State - If Configured</w:t>
+      </w:r>
+    </w:p>
+    <w:p>
+      <w:pPr>
+        <w:rPr>
+          <w:bCs/>
+          <w:sz w:val="16"/>
+          <w:szCs w:val="16"/>
+          <w:lang w:val="en-AU"/>
+        </w:rPr>
+      </w:pPr>
+      <w:r>
+        <w:rPr>
+          <w:bCs/>
+          <w:sz w:val="16"/>
+          <w:szCs w:val="16"/>
+          <w:lang w:val="en-AU"/>
+        </w:rPr>
+        <w:t>LINK_STOP = 18 -- Temporarily disables the UDP Link State</w:t>
+      </w:r>
+    </w:p>
+    <w:p>
+      <w:pPr>
+        <w:rPr>
+          <w:bCs/>
+          <w:sz w:val="16"/>
+          <w:szCs w:val="16"/>
+          <w:lang w:val="en-AU"/>
+        </w:rPr>
+      </w:pPr>
+      <w:r>
+        <w:rPr>
+          <w:bCs/>
+          <w:sz w:val="16"/>
+          <w:szCs w:val="16"/>
+          <w:lang w:val="en-AU"/>
+        </w:rPr>
+        <w:t>DISABLE_BURN = 19 -- Disable Burn-In</w:t>
+      </w:r>
+    </w:p>
+    <w:p>
+      <w:pPr>
+        <w:rPr>
+          <w:bCs/>
+          <w:sz w:val="16"/>
+          <w:szCs w:val="16"/>
+          <w:lang w:val="en-AU"/>
+        </w:rPr>
+      </w:pPr>
+      <w:r>
+        <w:rPr>
+          <w:bCs/>
+          <w:sz w:val="16"/>
+          <w:szCs w:val="16"/>
+          <w:lang w:val="en-AU"/>
+        </w:rPr>
+        <w:t>ENABLE_BURN = 20 -- Enable Burn-In</w:t>
+      </w:r>
+    </w:p>
+    <w:p>
+      <w:pPr>
+        <w:rPr>
+          <w:bCs/>
+          <w:sz w:val="16"/>
+          <w:szCs w:val="16"/>
+          <w:lang w:val="en-AU"/>
+        </w:rPr>
+      </w:pPr>
+      <w:r>
+        <w:rPr>
+          <w:bCs/>
+          <w:sz w:val="16"/>
+          <w:szCs w:val="16"/>
+          <w:lang w:val="en-AU"/>
+        </w:rPr>
+        <w:t>ON_OFF_TOG = 21 -- Turn a Group/</w:t>
+      </w:r>
+      <w:proofErr w:type="spellStart"/>
+      <w:r>
+        <w:rPr>
+          <w:bCs/>
+          <w:sz w:val="16"/>
+          <w:szCs w:val="16"/>
+          <w:lang w:val="en-AU"/>
+        </w:rPr>
+        <w:t>Addres</w:t>
+      </w:r>
+      <w:proofErr w:type="spellEnd"/>
+      <w:r>
+        <w:rPr>
+          <w:bCs/>
+          <w:sz w:val="16"/>
+          <w:szCs w:val="16"/>
+          <w:lang w:val="en-AU"/>
+        </w:rPr>
+        <w:t xml:space="preserve"> On/Off based on query level. If DALI_GROUP_ALL, toggle based on flag</w:t>
+      </w:r>
+    </w:p>
+    <w:p>
+      <w:pPr>
+        <w:rPr>
+          <w:bCs/>
+          <w:sz w:val="16"/>
+          <w:szCs w:val="16"/>
+          <w:lang w:val="en-AU"/>
+        </w:rPr>
+      </w:pPr>
+      <w:r>
+        <w:rPr>
+          <w:bCs/>
+          <w:sz w:val="16"/>
+          <w:szCs w:val="16"/>
+          <w:lang w:val="en-AU"/>
+        </w:rPr>
+        <w:t>MIN_MAX_TOG = 22 -- On/Off Toggle replaced by Min/Max</w:t>
+      </w:r>
+    </w:p>
+    <w:p>
+      <w:pPr>
+        <w:rPr>
+          <w:bCs/>
+          <w:sz w:val="16"/>
+          <w:szCs w:val="16"/>
+          <w:lang w:val="en-AU"/>
+        </w:rPr>
+      </w:pPr>
+      <w:r>
+        <w:rPr>
+          <w:bCs/>
+          <w:sz w:val="16"/>
+          <w:szCs w:val="16"/>
+          <w:lang w:val="en-AU"/>
+        </w:rPr>
+        <w:t xml:space="preserve">ENABLE_INPUT = 23 -- Enable Input - If latching, Input will trigger </w:t>
+      </w:r>
+      <w:proofErr w:type="spellStart"/>
+      <w:r>
+        <w:rPr>
+          <w:bCs/>
+          <w:sz w:val="16"/>
+          <w:szCs w:val="16"/>
+          <w:lang w:val="en-AU"/>
+        </w:rPr>
+        <w:t>immediatly</w:t>
+      </w:r>
+      <w:proofErr w:type="spellEnd"/>
+    </w:p>
+    <w:p>
+      <w:pPr>
+        <w:rPr>
+          <w:bCs/>
+          <w:sz w:val="16"/>
+          <w:szCs w:val="16"/>
+          <w:lang w:val="en-AU"/>
+        </w:rPr>
+      </w:pPr>
+      <w:r>
+        <w:rPr>
+          <w:bCs/>
+          <w:sz w:val="16"/>
+          <w:szCs w:val="16"/>
+          <w:lang w:val="en-AU"/>
+        </w:rPr>
+        <w:t>DISABLE_INPUT = 24 -- Disable Input</w:t>
+      </w:r>
+    </w:p>
+    <w:p>
+      <w:pPr>
+        <w:rPr>
+          <w:bCs/>
+          <w:sz w:val="16"/>
+          <w:szCs w:val="16"/>
+          <w:lang w:val="en-AU"/>
+        </w:rPr>
+      </w:pPr>
+      <w:r>
+        <w:rPr>
+          <w:bCs/>
+          <w:sz w:val="16"/>
+          <w:szCs w:val="16"/>
+          <w:lang w:val="en-AU"/>
+        </w:rPr>
+        <w:t>ENABLE_TOG_INPUT = 25 -- Toggle Enable/Disable Input</w:t>
+      </w:r>
+    </w:p>
+    <w:p>
+      <w:pPr>
+        <w:rPr>
+          <w:bCs/>
+          <w:sz w:val="16"/>
+          <w:szCs w:val="16"/>
+          <w:lang w:val="en-AU"/>
+        </w:rPr>
+      </w:pPr>
+      <w:r>
+        <w:rPr>
+          <w:bCs/>
+          <w:sz w:val="16"/>
+          <w:szCs w:val="16"/>
+          <w:lang w:val="en-AU"/>
+        </w:rPr>
+        <w:t>OUTPUT_TOG = 26 -- Toggle Output State between High (~22Vdc) and Low (0Vdc)</w:t>
+      </w:r>
+    </w:p>
+    <w:p>
+      <w:pPr>
+        <w:rPr>
+          <w:bCs/>
+          <w:sz w:val="16"/>
+          <w:szCs w:val="16"/>
+          <w:lang w:val="en-AU"/>
+        </w:rPr>
+      </w:pPr>
+      <w:r>
+        <w:rPr>
+          <w:bCs/>
+          <w:sz w:val="16"/>
+          <w:szCs w:val="16"/>
+          <w:lang w:val="en-AU"/>
+        </w:rPr>
+        <w:t>OUTPUT_HIGH = 27 -- Set Output HIGH</w:t>
+      </w:r>
+    </w:p>
+    <w:p>
+      <w:pPr>
+        <w:rPr>
+          <w:bCs/>
+          <w:sz w:val="16"/>
+          <w:szCs w:val="16"/>
+          <w:lang w:val="en-AU"/>
+        </w:rPr>
+      </w:pPr>
+      <w:r>
+        <w:rPr>
+          <w:bCs/>
+          <w:sz w:val="16"/>
+          <w:szCs w:val="16"/>
+          <w:lang w:val="en-AU"/>
+        </w:rPr>
+        <w:t>OUTPUT_LOW = 28 -- Set Output LOW</w:t>
+      </w:r>
+    </w:p>
+    <w:p>
+      <w:pPr>
+        <w:rPr>
+          <w:bCs/>
+          <w:sz w:val="16"/>
+          <w:szCs w:val="16"/>
+          <w:lang w:val="en-AU"/>
+        </w:rPr>
+      </w:pPr>
+      <w:r>
+        <w:rPr>
+          <w:bCs/>
+          <w:sz w:val="16"/>
+          <w:szCs w:val="16"/>
+          <w:lang w:val="en-AU"/>
+        </w:rPr>
+        <w:t>OUTPUT_TRIG = 29 -- Set Output to trigger momentarily based on configuration</w:t>
+      </w:r>
+    </w:p>
+    <w:p>
+      <w:pPr>
+        <w:rPr>
+          <w:bCs/>
+          <w:sz w:val="16"/>
+          <w:szCs w:val="16"/>
+          <w:lang w:val="en-AU"/>
+        </w:rPr>
+      </w:pPr>
+      <w:r>
+        <w:rPr>
+          <w:bCs/>
+          <w:sz w:val="16"/>
+          <w:szCs w:val="16"/>
+          <w:lang w:val="en-AU"/>
+        </w:rPr>
+        <w:t>PROFILE_CHANGE = 30 -- Change Profile - This action will reset sensor state</w:t>
+      </w:r>
+    </w:p>
+    <w:p>
+      <w:pPr>
+        <w:rPr>
+          <w:bCs/>
+          <w:sz w:val="16"/>
+          <w:szCs w:val="16"/>
+          <w:lang w:val="en-AU"/>
+        </w:rPr>
+      </w:pPr>
+      <w:r>
+        <w:rPr>
+          <w:bCs/>
+          <w:sz w:val="16"/>
+          <w:szCs w:val="16"/>
+          <w:lang w:val="en-AU"/>
+        </w:rPr>
+        <w:t>FADE_LONG_PRESS = 31 -- Long Press Fade based on Toggle Flag</w:t>
+      </w:r>
+    </w:p>
+    <w:p>
+      <w:pPr>
+        <w:rPr>
+          <w:bCs/>
+          <w:sz w:val="16"/>
+          <w:szCs w:val="16"/>
+          <w:lang w:val="en-AU"/>
+        </w:rPr>
+      </w:pPr>
+      <w:r>
+        <w:rPr>
+          <w:bCs/>
+          <w:sz w:val="16"/>
+          <w:szCs w:val="16"/>
+          <w:lang w:val="en-AU"/>
+        </w:rPr>
+        <w:t>SYNCRO = 32 -- Command sets clock to 11:59PM. Used for hardware time update by external Timeclock</w:t>
+      </w:r>
+    </w:p>
+    <w:p>
+      <w:pPr>
+        <w:rPr>
+          <w:bCs/>
+          <w:sz w:val="16"/>
+          <w:szCs w:val="16"/>
+          <w:lang w:val="en-AU"/>
+        </w:rPr>
+      </w:pPr>
+      <w:r>
+        <w:rPr>
+          <w:bCs/>
+          <w:sz w:val="16"/>
+          <w:szCs w:val="16"/>
+          <w:lang w:val="en-AU"/>
+        </w:rPr>
+        <w:t>PRESET_CODE = 33 -- Preset Code - See Configurator Description</w:t>
+      </w:r>
+    </w:p>
+    <w:p>
+      <w:pPr>
+        <w:rPr>
+          <w:bCs/>
+          <w:sz w:val="16"/>
+          <w:szCs w:val="16"/>
+          <w:lang w:val="en-AU"/>
+        </w:rPr>
+      </w:pPr>
+      <w:r>
+        <w:rPr>
+          <w:bCs/>
+          <w:sz w:val="16"/>
+          <w:szCs w:val="16"/>
+          <w:lang w:val="en-AU"/>
+        </w:rPr>
+        <w:t>CUSTOM_CODE = 34 -- Project Specific Custom Code - Talk to Creative Lighting for support</w:t>
+      </w:r>
+    </w:p>
+    <w:p>
+      <w:pPr>
+        <w:rPr>
+          <w:bCs/>
+          <w:sz w:val="16"/>
+          <w:szCs w:val="16"/>
+          <w:lang w:val="en-AU"/>
+        </w:rPr>
+      </w:pPr>
+      <w:r>
+        <w:rPr>
+          <w:bCs/>
+          <w:sz w:val="16"/>
+          <w:szCs w:val="16"/>
+          <w:lang w:val="en-AU"/>
+        </w:rPr>
+        <w:t>SPEKTRA_SLEEP = 35 -- Pause Spektra sequence</w:t>
+      </w:r>
+    </w:p>
+    <w:p>
+      <w:pPr>
+        <w:rPr>
+          <w:bCs/>
+          <w:sz w:val="16"/>
+          <w:szCs w:val="16"/>
+          <w:lang w:val="en-AU"/>
+        </w:rPr>
+      </w:pPr>
+      <w:r>
+        <w:rPr>
+          <w:bCs/>
+          <w:sz w:val="16"/>
+          <w:szCs w:val="16"/>
+          <w:lang w:val="en-AU"/>
+        </w:rPr>
+        <w:t>SPEKTRA_RESUME = 36 -- Resume Spektra sequence</w:t>
+      </w:r>
+    </w:p>
+    <w:p>
+      <w:pPr>
+        <w:rPr>
+          <w:bCs/>
+          <w:sz w:val="16"/>
+          <w:szCs w:val="16"/>
+          <w:lang w:val="en-AU"/>
+        </w:rPr>
+      </w:pPr>
+      <w:r>
+        <w:rPr>
+          <w:bCs/>
+          <w:sz w:val="16"/>
+          <w:szCs w:val="16"/>
+          <w:lang w:val="en-AU"/>
+        </w:rPr>
+        <w:t>DEVICE_RESET = 37 -- Admin Command for Hardware Reset</w:t>
+      </w:r>
+    </w:p>
+    <w:p>
+      <w:pPr>
+        <w:rPr>
+          <w:bCs/>
+          <w:sz w:val="16"/>
+          <w:szCs w:val="16"/>
+          <w:lang w:val="en-AU"/>
+        </w:rPr>
+      </w:pPr>
+      <w:r>
+        <w:rPr>
+          <w:bCs/>
+          <w:sz w:val="16"/>
+          <w:szCs w:val="16"/>
+          <w:lang w:val="en-AU"/>
+        </w:rPr>
+        <w:t>DEVICE_SAVE = 38 -- Admin Command for manual device memory save</w:t>
+      </w:r>
+    </w:p>
+    <w:p>
+      <w:pPr>
+        <w:rPr>
+          <w:bCs/>
+          <w:sz w:val="16"/>
+          <w:szCs w:val="16"/>
+          <w:lang w:val="en-AU"/>
+        </w:rPr>
+      </w:pPr>
+      <w:r>
+        <w:rPr>
+          <w:bCs/>
+          <w:sz w:val="16"/>
+          <w:szCs w:val="16"/>
+          <w:lang w:val="en-AU"/>
+        </w:rPr>
+        <w:t>USER_LEVEL_STORE_NEW = 39 -- Store Current Level to Variable</w:t>
+      </w:r>
+    </w:p>
+    <w:p>
+      <w:pPr>
+        <w:rPr>
+          <w:bCs/>
+          <w:sz w:val="16"/>
+          <w:szCs w:val="16"/>
+          <w:lang w:val="en-AU"/>
+        </w:rPr>
+      </w:pPr>
+      <w:r>
+        <w:rPr>
+          <w:bCs/>
+          <w:sz w:val="16"/>
+          <w:szCs w:val="16"/>
+          <w:lang w:val="en-AU"/>
+        </w:rPr>
+        <w:t>USER_LEVEL_SET_DEFAULT = 40 -- Reset User Level Variable</w:t>
+      </w:r>
+    </w:p>
+    <w:p>
+      <w:pPr>
+        <w:rPr>
+          <w:bCs/>
+          <w:sz w:val="16"/>
+          <w:szCs w:val="16"/>
+          <w:lang w:val="en-AU"/>
+        </w:rPr>
+      </w:pPr>
+      <w:r>
+        <w:rPr>
+          <w:bCs/>
+          <w:sz w:val="16"/>
+          <w:szCs w:val="16"/>
+          <w:lang w:val="en-AU"/>
+        </w:rPr>
+        <w:t>USER_LEVEL_RECALL = 41 -- Recall User Level Variable</w:t>
+      </w:r>
+    </w:p>
+    <w:p>
+      <w:pPr>
+        <w:rPr>
+          <w:bCs/>
+          <w:sz w:val="16"/>
+          <w:szCs w:val="16"/>
+          <w:lang w:val="en-AU"/>
+        </w:rPr>
+      </w:pPr>
+      <w:r>
+        <w:rPr>
+          <w:bCs/>
+          <w:sz w:val="16"/>
+          <w:szCs w:val="16"/>
+          <w:lang w:val="en-AU"/>
+        </w:rPr>
+        <w:t>ROOM_JOIN = 43 -- DEPRECATED</w:t>
+      </w:r>
+    </w:p>
+    <w:p>
+      <w:pPr>
+        <w:rPr>
+          <w:bCs/>
+          <w:sz w:val="16"/>
+          <w:szCs w:val="16"/>
+          <w:lang w:val="en-AU"/>
+        </w:rPr>
+      </w:pPr>
+      <w:r>
+        <w:rPr>
+          <w:bCs/>
+          <w:sz w:val="16"/>
+          <w:szCs w:val="16"/>
+          <w:lang w:val="en-AU"/>
+        </w:rPr>
+        <w:t>ROOM_UNJOIN = 44 -- DEPRECATED</w:t>
+      </w:r>
+    </w:p>
+    <w:p>
+      <w:pPr>
+        <w:rPr>
+          <w:bCs/>
+          <w:sz w:val="16"/>
+          <w:szCs w:val="16"/>
+          <w:lang w:val="en-AU"/>
+        </w:rPr>
+      </w:pPr>
+      <w:r>
+        <w:rPr>
+          <w:bCs/>
+          <w:sz w:val="16"/>
+          <w:szCs w:val="16"/>
+          <w:lang w:val="en-AU"/>
+        </w:rPr>
+        <w:t>TYPE8_TC_WARMER = 45 -- DALI Type 8 Warmer Command. 1 Mirek increments</w:t>
+      </w:r>
+    </w:p>
+    <w:p>
+      <w:pPr>
+        <w:rPr>
+          <w:bCs/>
+          <w:sz w:val="16"/>
+          <w:szCs w:val="16"/>
+          <w:lang w:val="en-AU"/>
+        </w:rPr>
+      </w:pPr>
+      <w:r>
+        <w:rPr>
+          <w:bCs/>
+          <w:sz w:val="16"/>
+          <w:szCs w:val="16"/>
+          <w:lang w:val="en-AU"/>
+        </w:rPr>
+        <w:t>TYPE8_TC_COOLER = 46 -- DALI Type 8 Cooler Command. 1 Mirek increments</w:t>
+      </w:r>
+    </w:p>
+    <w:p>
+      <w:pPr>
+        <w:rPr>
+          <w:bCs/>
+          <w:sz w:val="16"/>
+          <w:szCs w:val="16"/>
+          <w:lang w:val="en-AU"/>
+        </w:rPr>
+      </w:pPr>
+      <w:r>
+        <w:rPr>
+          <w:bCs/>
+          <w:sz w:val="16"/>
+          <w:szCs w:val="16"/>
+          <w:lang w:val="en-AU"/>
+        </w:rPr>
+        <w:t>TYPE8_TC_ACTUAL = 47 -- DALI Type 8 Set Colour to Mirek value</w:t>
+      </w:r>
+    </w:p>
+    <w:p>
+      <w:pPr>
+        <w:rPr>
+          <w:bCs/>
+          <w:sz w:val="16"/>
+          <w:szCs w:val="16"/>
+          <w:lang w:val="en-AU"/>
+        </w:rPr>
+      </w:pPr>
+      <w:r>
+        <w:rPr>
+          <w:bCs/>
+          <w:sz w:val="16"/>
+          <w:szCs w:val="16"/>
+          <w:lang w:val="en-AU"/>
+        </w:rPr>
+        <w:t>LOGIC_OPERATION = 48 -- Not Implemented</w:t>
+      </w:r>
+    </w:p>
+    <w:p>
+      <w:pPr>
+        <w:rPr>
+          <w:bCs/>
+          <w:sz w:val="16"/>
+          <w:szCs w:val="16"/>
+          <w:lang w:val="en-AU"/>
+        </w:rPr>
+      </w:pPr>
+      <w:r>
+        <w:rPr>
+          <w:bCs/>
+          <w:sz w:val="16"/>
+          <w:szCs w:val="16"/>
+          <w:lang w:val="en-AU"/>
+        </w:rPr>
+        <w:t>ALARM_ENABLE = 49 -- Enable Alarm at Index</w:t>
+      </w:r>
+    </w:p>
+    <w:p>
+      <w:pPr>
+        <w:rPr>
+          <w:bCs/>
+          <w:sz w:val="16"/>
+          <w:szCs w:val="16"/>
+          <w:lang w:val="en-AU"/>
+        </w:rPr>
+      </w:pPr>
+      <w:r>
+        <w:rPr>
+          <w:bCs/>
+          <w:sz w:val="16"/>
+          <w:szCs w:val="16"/>
+          <w:lang w:val="en-AU"/>
+        </w:rPr>
+        <w:t>ALARM_DISABLE = 50 -- Disable Alarm at Index</w:t>
+      </w:r>
+    </w:p>
+    <w:p>
+      <w:pPr>
+        <w:rPr>
+          <w:bCs/>
+          <w:sz w:val="16"/>
+          <w:szCs w:val="16"/>
+          <w:lang w:val="en-AU"/>
+        </w:rPr>
+      </w:pPr>
+      <w:r>
+        <w:rPr>
+          <w:bCs/>
+          <w:sz w:val="16"/>
+          <w:szCs w:val="16"/>
+          <w:lang w:val="en-AU"/>
+        </w:rPr>
+        <w:t>DALI_CONTROL_SENSOR_OVERRIDE = 51 -- Puts the DALI Sensor in 'override mode', which means it will no longer control the lighting until occupancy has timed-out or control is manually resumed</w:t>
+      </w:r>
+    </w:p>
+    <w:p>
+      <w:pPr>
+        <w:rPr>
+          <w:bCs/>
+          <w:sz w:val="16"/>
+          <w:szCs w:val="16"/>
+          <w:lang w:val="en-AU"/>
+        </w:rPr>
+      </w:pPr>
+      <w:r>
+        <w:rPr>
+          <w:bCs/>
+          <w:sz w:val="16"/>
+          <w:szCs w:val="16"/>
+          <w:lang w:val="en-AU"/>
+        </w:rPr>
+        <w:t>DALI_CONTROL_SENSOR_TEMP_DISABLE = 52 -- Sets the occupancy timer to zero and puts the DALI Sensor in a temporary 'disable mode' (duration depends on Sensor configuration: 'Disable Period')</w:t>
+      </w:r>
+    </w:p>
+    <w:p>
+      <w:pPr>
+        <w:rPr>
+          <w:bCs/>
+          <w:sz w:val="16"/>
+          <w:szCs w:val="16"/>
+          <w:lang w:val="en-AU"/>
+        </w:rPr>
+      </w:pPr>
+      <w:r>
+        <w:rPr>
+          <w:bCs/>
+          <w:sz w:val="16"/>
+          <w:szCs w:val="16"/>
+          <w:lang w:val="en-AU"/>
+        </w:rPr>
+        <w:t>DALI_CONTROL_SENSOR_RESUME = 53 -- Takes the DALI Sensor out of 'override mode'</w:t>
+      </w:r>
+    </w:p>
+    <w:p>
+      <w:pPr>
+        <w:rPr>
+          <w:bCs/>
+          <w:sz w:val="16"/>
+          <w:szCs w:val="16"/>
+          <w:lang w:val="en-AU"/>
+        </w:rPr>
+      </w:pPr>
+      <w:r>
+        <w:rPr>
+          <w:bCs/>
+          <w:sz w:val="16"/>
+          <w:szCs w:val="16"/>
+          <w:lang w:val="en-AU"/>
+        </w:rPr>
+        <w:t>DALI_ARC_OVERRIDE = 54 -- For controlling DALI Arc Levels (0 to 254) and 255 for MASK - Sets associated group to override mode</w:t>
+      </w:r>
+    </w:p>
+    <w:p>
+      <w:pPr>
+        <w:rPr>
+          <w:bCs/>
+          <w:sz w:val="16"/>
+          <w:szCs w:val="16"/>
+          <w:lang w:val="en-AU"/>
+        </w:rPr>
+      </w:pPr>
+      <w:r>
+        <w:rPr>
+          <w:bCs/>
+          <w:sz w:val="16"/>
+          <w:szCs w:val="16"/>
+          <w:lang w:val="en-AU"/>
+        </w:rPr>
+        <w:t>DALI_COMMAND_OVERRIDE = 55 -- For sending DALI commands - Sets associated group to override mode</w:t>
+      </w:r>
+    </w:p>
+    <w:p>
+      <w:pPr>
+        <w:rPr>
+          <w:bCs/>
+          <w:sz w:val="16"/>
+          <w:szCs w:val="16"/>
+          <w:lang w:val="en-AU"/>
+        </w:rPr>
+      </w:pPr>
+      <w:r>
+        <w:rPr>
+          <w:bCs/>
+          <w:sz w:val="16"/>
+          <w:szCs w:val="16"/>
+          <w:lang w:val="en-AU"/>
+        </w:rPr>
+        <w:t>FADE_UP_WITH_MIN_OVERRIDE = 56 -- Non-native DALI command override (sets associated group to override mode)</w:t>
+      </w:r>
+    </w:p>
+    <w:p>
+      <w:pPr>
+        <w:rPr>
+          <w:bCs/>
+          <w:sz w:val="16"/>
+          <w:szCs w:val="16"/>
+          <w:lang w:val="en-AU"/>
+        </w:rPr>
+      </w:pPr>
+      <w:r>
+        <w:rPr>
+          <w:bCs/>
+          <w:sz w:val="16"/>
+          <w:szCs w:val="16"/>
+          <w:lang w:val="en-AU"/>
+        </w:rPr>
+        <w:t>ON_OFF_TOG_OVERRIDE = 57 -- Non-native DALI command override (sets associated group to override mode)</w:t>
+      </w:r>
+    </w:p>
+    <w:p>
+      <w:pPr>
+        <w:rPr>
+          <w:bCs/>
+          <w:sz w:val="16"/>
+          <w:szCs w:val="16"/>
+          <w:lang w:val="en-AU"/>
+        </w:rPr>
+      </w:pPr>
+      <w:r>
+        <w:rPr>
+          <w:bCs/>
+          <w:sz w:val="16"/>
+          <w:szCs w:val="16"/>
+          <w:lang w:val="en-AU"/>
+        </w:rPr>
+        <w:t>MIN_MAX_TOG_OVERRIDE = 58 -- Non-native DALI command override (sets associated group to override mode)</w:t>
+      </w:r>
+    </w:p>
+    <w:p>
+      <w:pPr>
+        <w:rPr>
+          <w:bCs/>
+          <w:sz w:val="16"/>
+          <w:szCs w:val="16"/>
+          <w:lang w:val="en-AU"/>
+        </w:rPr>
+      </w:pPr>
+      <w:r>
+        <w:rPr>
+          <w:bCs/>
+          <w:sz w:val="16"/>
+          <w:szCs w:val="16"/>
+          <w:lang w:val="en-AU"/>
+        </w:rPr>
+        <w:t>MAX_OFF_TOG = 59 -- Not Implemented</w:t>
+      </w:r>
+    </w:p>
+    <w:p>
+      <w:pPr>
+        <w:rPr>
+          <w:bCs/>
+          <w:sz w:val="16"/>
+          <w:szCs w:val="16"/>
+          <w:lang w:val="en-AU"/>
+        </w:rPr>
+      </w:pPr>
+      <w:r>
+        <w:rPr>
+          <w:bCs/>
+          <w:sz w:val="16"/>
+          <w:szCs w:val="16"/>
+          <w:lang w:val="en-AU"/>
+        </w:rPr>
+        <w:lastRenderedPageBreak/>
+        <w:t>MAX_OFF_TOG_OVERRIDE = 60 -- Not Implemented</w:t>
+      </w:r>
+    </w:p>
+    <w:p>
+      <w:pPr>
+        <w:rPr>
+          <w:bCs/>
+          <w:sz w:val="16"/>
+          <w:szCs w:val="16"/>
+          <w:lang w:val="en-AU"/>
+        </w:rPr>
+      </w:pPr>
+      <w:r>
+        <w:rPr>
+          <w:bCs/>
+          <w:sz w:val="16"/>
+          <w:szCs w:val="16"/>
+          <w:lang w:val="en-AU"/>
+        </w:rPr>
+        <w:t>FADE_LONG_PRESS_OVERRIDE = 61 -- Non-native DALI command override (sets associated group to override mode)</w:t>
+      </w:r>
+    </w:p>
+    <w:p>
+      <w:pPr>
+        <w:rPr>
+          <w:bCs/>
+          <w:sz w:val="16"/>
+          <w:szCs w:val="16"/>
+          <w:lang w:val="en-AU"/>
+        </w:rPr>
+      </w:pPr>
+      <w:r>
+        <w:rPr>
+          <w:bCs/>
+          <w:sz w:val="16"/>
+          <w:szCs w:val="16"/>
+          <w:lang w:val="en-AU"/>
+        </w:rPr>
+        <w:t>USER_LEVEL_RECALL_OVERRIDE = 62 -- Non-native DALI command override (sets associated group to override mode)</w:t>
+      </w:r>
+    </w:p>
+    <w:p>
+      <w:pPr>
+        <w:rPr>
+          <w:bCs/>
+          <w:sz w:val="16"/>
+          <w:szCs w:val="16"/>
+          <w:lang w:val="en-AU"/>
+        </w:rPr>
+      </w:pPr>
+      <w:r>
+        <w:rPr>
+          <w:bCs/>
+          <w:sz w:val="16"/>
+          <w:szCs w:val="16"/>
+          <w:lang w:val="en-AU"/>
+        </w:rPr>
+        <w:t>DMX_ZONE_FADE_UP = 63 -- DMX Spektra Zone Fade UP</w:t>
+      </w:r>
+    </w:p>
+    <w:p>
+      <w:pPr>
+        <w:rPr>
+          <w:bCs/>
+          <w:sz w:val="16"/>
+          <w:szCs w:val="16"/>
+          <w:lang w:val="en-AU"/>
+        </w:rPr>
+      </w:pPr>
+      <w:r>
+        <w:rPr>
+          <w:bCs/>
+          <w:sz w:val="16"/>
+          <w:szCs w:val="16"/>
+          <w:lang w:val="en-AU"/>
+        </w:rPr>
+        <w:t>DMX_ZONE_FADE_DOWN = 64 -- DMX Spektra Zone Fade DOWN</w:t>
+      </w:r>
+    </w:p>
+    <w:p>
+      <w:pPr>
+        <w:rPr>
+          <w:bCs/>
+          <w:sz w:val="16"/>
+          <w:szCs w:val="16"/>
+          <w:lang w:val="en-AU"/>
+        </w:rPr>
+      </w:pPr>
+      <w:r>
+        <w:rPr>
+          <w:bCs/>
+          <w:sz w:val="16"/>
+          <w:szCs w:val="16"/>
+          <w:lang w:val="en-AU"/>
+        </w:rPr>
+        <w:t>LOGGING_LEVEL = 65 -- Enable Logging to EEPROM to be read by configurator</w:t>
+      </w:r>
+    </w:p>
+    <w:p>
+      <w:pPr>
+        <w:rPr>
+          <w:bCs/>
+          <w:sz w:val="16"/>
+          <w:szCs w:val="16"/>
+          <w:lang w:val="en-AU"/>
+        </w:rPr>
+      </w:pPr>
+      <w:r>
+        <w:rPr>
+          <w:bCs/>
+          <w:sz w:val="16"/>
+          <w:szCs w:val="16"/>
+          <w:lang w:val="en-AU"/>
+        </w:rPr>
+        <w:t>SPEKTRA_SHOW_CONTROL = 66 -- DEPRECATED</w:t>
+      </w:r>
+    </w:p>
+    <w:p>
+      <w:pPr>
+        <w:rPr>
+          <w:bCs/>
+          <w:sz w:val="16"/>
+          <w:szCs w:val="16"/>
+          <w:lang w:val="en-AU"/>
+        </w:rPr>
+      </w:pPr>
+      <w:r>
+        <w:rPr>
+          <w:bCs/>
+          <w:sz w:val="16"/>
+          <w:szCs w:val="16"/>
+          <w:lang w:val="en-AU"/>
+        </w:rPr>
+        <w:t>CIRCADIAN_TEMPERATURE = 67 -- Selects Colour Temperature based on clock</w:t>
+      </w:r>
+    </w:p>
+    <w:p>
+      <w:pPr>
+        <w:rPr>
+          <w:bCs/>
+          <w:sz w:val="16"/>
+          <w:szCs w:val="16"/>
+          <w:lang w:val="en-AU"/>
+        </w:rPr>
+      </w:pPr>
+      <w:r>
+        <w:rPr>
+          <w:bCs/>
+          <w:sz w:val="16"/>
+          <w:szCs w:val="16"/>
+          <w:lang w:val="en-AU"/>
+        </w:rPr>
+        <w:t>DALI_CONTROL_SENSOR_MUTE = 68 -- Mute Sensor at Index (or all with Index 255)</w:t>
+      </w:r>
+    </w:p>
+    <w:p>
+      <w:pPr>
+        <w:rPr>
+          <w:bCs/>
+          <w:sz w:val="16"/>
+          <w:szCs w:val="16"/>
+          <w:lang w:val="en-AU"/>
+        </w:rPr>
+      </w:pPr>
+      <w:r>
+        <w:rPr>
+          <w:bCs/>
+          <w:sz w:val="16"/>
+          <w:szCs w:val="16"/>
+          <w:lang w:val="en-AU"/>
+        </w:rPr>
+        <w:t>DALI_CONTROL_SENSOR_UNMUTE = 69 -- Unmute to Sensor at Index (or all with Index 255)</w:t>
+      </w:r>
+    </w:p>
+    <w:p>
+      <w:pPr>
+        <w:rPr>
+          <w:bCs/>
+          <w:sz w:val="16"/>
+          <w:szCs w:val="16"/>
+          <w:lang w:val="en-AU"/>
+        </w:rPr>
+      </w:pPr>
+      <w:r>
+        <w:rPr>
+          <w:bCs/>
+          <w:sz w:val="16"/>
+          <w:szCs w:val="16"/>
+          <w:lang w:val="en-AU"/>
+        </w:rPr>
+        <w:t xml:space="preserve">SPEKTRA_INTENSITY = 70 -- Allow you to specify the maximum Spektra Sequence or Theme output intensity (10 to </w:t>
+      </w:r>
+      <w:proofErr w:type="gramStart"/>
+      <w:r>
+        <w:rPr>
+          <w:bCs/>
+          <w:sz w:val="16"/>
+          <w:szCs w:val="16"/>
+          <w:lang w:val="en-AU"/>
+        </w:rPr>
+        <w:t>100)%</w:t>
+      </w:r>
+      <w:proofErr w:type="gramEnd"/>
+    </w:p>
+    <w:p>
+      <w:pPr>
+        <w:rPr>
+          <w:bCs/>
+          <w:sz w:val="16"/>
+          <w:szCs w:val="16"/>
+          <w:lang w:val="en-AU"/>
+        </w:rPr>
+      </w:pPr>
+      <w:r>
+        <w:rPr>
+          <w:bCs/>
+          <w:sz w:val="16"/>
+          <w:szCs w:val="16"/>
+          <w:lang w:val="en-AU"/>
+        </w:rPr>
+        <w:t>ENABLE_INPUT_NO_ACTION = 71 -- Allow you to enable an input (Latching), but not trigger the action.</w:t>
+      </w:r>
+    </w:p>
+    <w:p>
+      <w:pPr>
+        <w:rPr>
+          <w:bCs/>
+          <w:sz w:val="16"/>
+          <w:szCs w:val="16"/>
+          <w:lang w:val="en-AU"/>
+        </w:rPr>
+      </w:pPr>
+      <w:r>
+        <w:rPr>
+          <w:bCs/>
+          <w:sz w:val="16"/>
+          <w:szCs w:val="16"/>
+          <w:lang w:val="en-AU"/>
+        </w:rPr>
+        <w:t>SET_DALI_FADE_TIME = 72 -- Sets the DALI Fade Time</w:t>
+      </w:r>
+    </w:p>
+    <w:p>
+      <w:pPr>
+        <w:rPr>
+          <w:bCs/>
+          <w:sz w:val="16"/>
+          <w:szCs w:val="16"/>
+          <w:lang w:val="en-AU"/>
+        </w:rPr>
+      </w:pPr>
+      <w:r>
+        <w:rPr>
+          <w:bCs/>
+          <w:sz w:val="16"/>
+          <w:szCs w:val="16"/>
+          <w:lang w:val="en-AU"/>
+        </w:rPr>
+        <w:t xml:space="preserve">NO_COMMAND = 254 -- This </w:t>
+      </w:r>
+      <w:proofErr w:type="spellStart"/>
+      <w:r>
+        <w:rPr>
+          <w:bCs/>
+          <w:sz w:val="16"/>
+          <w:szCs w:val="16"/>
+          <w:lang w:val="en-AU"/>
+        </w:rPr>
+        <w:t>TriggerType</w:t>
+      </w:r>
+      <w:proofErr w:type="spellEnd"/>
+      <w:r>
+        <w:rPr>
+          <w:bCs/>
+          <w:sz w:val="16"/>
+          <w:szCs w:val="16"/>
+          <w:lang w:val="en-AU"/>
+        </w:rPr>
+        <w:t xml:space="preserve"> should always be at the bottom of the list. Add any new </w:t>
+      </w:r>
+      <w:proofErr w:type="spellStart"/>
+      <w:r>
+        <w:rPr>
+          <w:bCs/>
+          <w:sz w:val="16"/>
+          <w:szCs w:val="16"/>
+          <w:lang w:val="en-AU"/>
+        </w:rPr>
+        <w:t>TriggerTypes</w:t>
+      </w:r>
+      <w:proofErr w:type="spellEnd"/>
+      <w:r>
+        <w:rPr>
+          <w:bCs/>
+          <w:sz w:val="16"/>
+          <w:szCs w:val="16"/>
+          <w:lang w:val="en-AU"/>
+        </w:rPr>
+        <w:t xml:space="preserve"> above it (up to 253).</w:t>
+      </w:r>
     </w:p>
     <w:p>
       <w:pPr>
@@ -912,7 +2292,7 @@
           </w:tcPr>
           <w:p>
             <w:r>
-              <w:t>Send a DALI Level (0-254)</w:t>
+              <w:t>Sends 3 DALI Levels to an RGB fixture</w:t>
             </w:r>
           </w:p>
         </w:tc>
@@ -921,16 +2301,18 @@
             <w:tcW w:w="2771" w:type="pct"/>
           </w:tcPr>
           <w:p>
-            <w:r>
-              <w:t>sendDALIArcLevel</w:t>
-            </w:r>
-            <w:r>
-              <w:t>(line, address, level)</w:t>
-            </w:r>
-          </w:p>
-          <w:p>
-            <w:r>
-              <w:t xml:space="preserve">Note that DALI Arc Level commands will override DALI2 sensors if sent to a sensor controlled group. </w:t>
+            <w:proofErr w:type="spellStart"/>
+            <w:proofErr w:type="gramStart"/>
+            <w:r>
+              <w:t>sendDALIRGBMessage</w:t>
+            </w:r>
+            <w:proofErr w:type="spellEnd"/>
+            <w:r>
+              <w:t>(</w:t>
+            </w:r>
+            <w:proofErr w:type="gramEnd"/>
+            <w:r>
+              <w:t>line, address, red, green, blue)</w:t>
             </w:r>
           </w:p>
         </w:tc>
@@ -942,7 +2324,7 @@
           </w:tcPr>
           <w:p>
             <w:r>
-              <w:t>Sends 3 DALI Levels to an RGB fixture</w:t>
+              <w:t>Converts RGB to XY Coordinates for DALI DT8</w:t>
             </w:r>
           </w:p>
         </w:tc>
@@ -952,7 +2334,15 @@
           </w:tcPr>
           <w:p>
             <w:r>
-              <w:t>sendDALIRGBMessage(line, address, red, green, blue)</w:t>
+              <w:t>sendDALIRGBDT8</w:t>
+            </w:r>
+            <w:proofErr w:type="gramStart"/>
+            <w:r>
+              <w:t>Message(</w:t>
+            </w:r>
+            <w:proofErr w:type="gramEnd"/>
+            <w:r>
+              <w:t>line, address, red, green, blue, brightness)</w:t>
             </w:r>
           </w:p>
         </w:tc>
@@ -964,7 +2354,7 @@
           </w:tcPr>
           <w:p>
             <w:r>
-              <w:t>Converts RGB to XY Coordinates for DALI DT8</w:t>
+              <w:t>Converts Kelvin to Mirek and outputs DALI CCT DT8</w:t>
             </w:r>
           </w:p>
         </w:tc>
@@ -974,7 +2364,15 @@
           </w:tcPr>
           <w:p>
             <w:r>
-              <w:t>sendDALIRGBDT8Message(line, address, red, green, blue, brightness)</w:t>
+              <w:t>sendDALICCTDT8</w:t>
+            </w:r>
+            <w:proofErr w:type="gramStart"/>
+            <w:r>
+              <w:t>Message(</w:t>
+            </w:r>
+            <w:proofErr w:type="gramEnd"/>
+            <w:r>
+              <w:t>line, address, kelvin, brightness)</w:t>
             </w:r>
           </w:p>
         </w:tc>
@@ -986,7 +2384,7 @@
           </w:tcPr>
           <w:p>
             <w:r>
-              <w:t>Converts Kelvin to Mirek and outputs DALI CCT DT8</w:t>
+              <w:t>Send a DALI Level (0-254)</w:t>
             </w:r>
           </w:p>
         </w:tc>
@@ -996,7 +2394,20 @@
           </w:tcPr>
           <w:p>
             <w:r>
-              <w:t>sendDALICCTDT8Message(line, address, kelvin, brightness)</w:t>
+              <w:t xml:space="preserve">flag = </w:t>
+            </w:r>
+            <w:proofErr w:type="spellStart"/>
+            <w:proofErr w:type="gramStart"/>
+            <w:r>
+              <w:t>sendDALIArcLevel</w:t>
+            </w:r>
+            <w:proofErr w:type="spellEnd"/>
+            <w:r>
+              <w:t>(</w:t>
+            </w:r>
+            <w:proofErr w:type="gramEnd"/>
+            <w:r>
+              <w:t>line, address, level)</w:t>
             </w:r>
           </w:p>
         </w:tc>
@@ -1018,7 +2429,20 @@
           </w:tcPr>
           <w:p>
             <w:r>
-              <w:t>sendDALIFadeMessage(line, address, fadetime)</w:t>
+              <w:t xml:space="preserve">flag = </w:t>
+            </w:r>
+            <w:proofErr w:type="spellStart"/>
+            <w:proofErr w:type="gramStart"/>
+            <w:r>
+              <w:t>sendDALIFadeMessage</w:t>
+            </w:r>
+            <w:proofErr w:type="spellEnd"/>
+            <w:r>
+              <w:t>(</w:t>
+            </w:r>
+            <w:proofErr w:type="gramEnd"/>
+            <w:r>
+              <w:t>line, address, fadetime)</w:t>
             </w:r>
           </w:p>
         </w:tc>
@@ -1030,7 +2454,7 @@
           </w:tcPr>
           <w:p>
             <w:r>
-              <w:t>Sets the DALI fade time and then sends an Arc level</w:t>
+              <w:t>Sends a specific DT8 Command</w:t>
             </w:r>
           </w:p>
         </w:tc>
@@ -1040,7 +2464,34 @@
           </w:tcPr>
           <w:p>
             <w:r>
-              <w:t>sendDALIArcLevelWithFade(line, address, level, fadetime)</w:t>
+              <w:t xml:space="preserve">flag = </w:t>
+            </w:r>
+            <w:r>
+              <w:t>sendDT8</w:t>
+            </w:r>
+            <w:proofErr w:type="gramStart"/>
+            <w:r>
+              <w:t>Cmd(</w:t>
+            </w:r>
+            <w:proofErr w:type="gramEnd"/>
+            <w:r>
+              <w:t xml:space="preserve">line, address, </w:t>
+            </w:r>
+            <w:proofErr w:type="spellStart"/>
+            <w:r>
+              <w:t>cmd</w:t>
+            </w:r>
+            <w:proofErr w:type="spellEnd"/>
+            <w:r>
+              <w:t xml:space="preserve">, </w:t>
+            </w:r>
+            <w:proofErr w:type="spellStart"/>
+            <w:r>
+              <w:t>arg</w:t>
+            </w:r>
+            <w:proofErr w:type="spellEnd"/>
+            <w:r>
+              <w:t>)</w:t>
             </w:r>
           </w:p>
         </w:tc>
@@ -1052,7 +2503,7 @@
           </w:tcPr>
           <w:p>
             <w:r>
-              <w:t>Sends a specific DT8 Command</w:t>
+              <w:t>Get DALI Level (0 to 254)</w:t>
             </w:r>
           </w:p>
         </w:tc>
@@ -1062,7 +2513,20 @@
           </w:tcPr>
           <w:p>
             <w:r>
-              <w:t>sendDT8Cmd(line, address, cmd, arg)</w:t>
+              <w:t xml:space="preserve">flag, level = </w:t>
+            </w:r>
+            <w:proofErr w:type="spellStart"/>
+            <w:proofErr w:type="gramStart"/>
+            <w:r>
+              <w:t>getDALILevel</w:t>
+            </w:r>
+            <w:proofErr w:type="spellEnd"/>
+            <w:r>
+              <w:t>(</w:t>
+            </w:r>
+            <w:proofErr w:type="gramEnd"/>
+            <w:r>
+              <w:t>line, address)</w:t>
             </w:r>
           </w:p>
         </w:tc>
@@ -1083,8 +2547,18 @@
             <w:tcW w:w="2771" w:type="pct"/>
           </w:tcPr>
           <w:p>
-            <w:r>
-              <w:t>sendDMXLevel(line, channel, level, fadetime, repeat)</w:t>
+            <w:proofErr w:type="spellStart"/>
+            <w:proofErr w:type="gramStart"/>
+            <w:r>
+              <w:t>sendDMXLevel</w:t>
+            </w:r>
+            <w:proofErr w:type="spellEnd"/>
+            <w:r>
+              <w:t>(</w:t>
+            </w:r>
+            <w:proofErr w:type="gramEnd"/>
+            <w:r>
+              <w:t>line, channel, level, fadetime, repeat)</w:t>
             </w:r>
           </w:p>
         </w:tc>
@@ -1105,8 +2579,18 @@
             <w:tcW w:w="2771" w:type="pct"/>
           </w:tcPr>
           <w:p>
-            <w:r>
-              <w:t>sendDMXRGB(line, channel, red, green, blue, fadetime, repeat)</w:t>
+            <w:proofErr w:type="spellStart"/>
+            <w:proofErr w:type="gramStart"/>
+            <w:r>
+              <w:t>sendDMXRGB</w:t>
+            </w:r>
+            <w:proofErr w:type="spellEnd"/>
+            <w:r>
+              <w:t>(</w:t>
+            </w:r>
+            <w:proofErr w:type="gramEnd"/>
+            <w:r>
+              <w:t>line, channel, red, green, blue, fadetime, repeat)</w:t>
             </w:r>
           </w:p>
         </w:tc>
@@ -1128,7 +2612,20 @@
           </w:tcPr>
           <w:p>
             <w:r>
-              <w:t>sendDMXRGBW(line, channel, red, green, blue, white, fadetime, repeat)</w:t>
+              <w:t xml:space="preserve">flag = </w:t>
+            </w:r>
+            <w:proofErr w:type="spellStart"/>
+            <w:proofErr w:type="gramStart"/>
+            <w:r>
+              <w:t>sendDMXRGBW</w:t>
+            </w:r>
+            <w:proofErr w:type="spellEnd"/>
+            <w:r>
+              <w:t>(</w:t>
+            </w:r>
+            <w:proofErr w:type="gramEnd"/>
+            <w:r>
+              <w:t>line, channel, red, green, blue, white, fadetime, repeat)</w:t>
             </w:r>
           </w:p>
         </w:tc>
@@ -1140,8 +2637,13 @@
           </w:tcPr>
           <w:p>
             <w:r>
-              <w:t>Starts an inbuilt List made with the DIDIO Configurator</w:t>
-            </w:r>
+              <w:t xml:space="preserve">Send a trigger, specified by </w:t>
+            </w:r>
+            <w:proofErr w:type="spellStart"/>
+            <w:r>
+              <w:t>TriggerType</w:t>
+            </w:r>
+            <w:proofErr w:type="spellEnd"/>
           </w:p>
         </w:tc>
         <w:tc>
@@ -1150,29 +2652,28 @@
           </w:tcPr>
           <w:p>
             <w:r>
-              <w:t>startList(index)</w:t>
-            </w:r>
-          </w:p>
-        </w:tc>
-      </w:tr>
-      <w:tr>
-        <w:tc>
-          <w:tcPr>
-            <w:tcW w:w="2229" w:type="pct"/>
-          </w:tcPr>
-          <w:p>
-            <w:r>
-              <w:t>Stops an inbuilt List</w:t>
-            </w:r>
-          </w:p>
-        </w:tc>
-        <w:tc>
-          <w:tcPr>
-            <w:tcW w:w="2771" w:type="pct"/>
-          </w:tcPr>
-          <w:p>
-            <w:r>
-              <w:t>stopList(index)</w:t>
+              <w:t xml:space="preserve">flag = </w:t>
+            </w:r>
+            <w:proofErr w:type="spellStart"/>
+            <w:proofErr w:type="gramStart"/>
+            <w:r>
+              <w:t>sendTrigger</w:t>
+            </w:r>
+            <w:proofErr w:type="spellEnd"/>
+            <w:r>
+              <w:t>(</w:t>
+            </w:r>
+            <w:proofErr w:type="gramEnd"/>
+            <w:r>
+              <w:t xml:space="preserve">line, zone, </w:t>
+            </w:r>
+            <w:proofErr w:type="spellStart"/>
+            <w:r>
+              <w:t>TriggerType</w:t>
+            </w:r>
+            <w:proofErr w:type="spellEnd"/>
+            <w:r>
+              <w:t>, target, value, query)</w:t>
             </w:r>
           </w:p>
         </w:tc>
@@ -1328,13 +2829,7 @@
         </w:numPr>
       </w:pPr>
       <w:r>
-        <w:t xml:space="preserve">For DALI, seen Enum, </w:t>
-      </w:r>
-      <w:r>
-        <w:t>DALI_0_7s_FADE</w:t>
-      </w:r>
-      <w:r>
-        <w:t xml:space="preserve"> = 0.7s fade</w:t>
+        <w:t>For DALI, seen Enum, DALI_0_7s_FADE = 0.7s fade</w:t>
       </w:r>
     </w:p>
     <w:p>
@@ -1424,35 +2919,43 @@
         </w:numPr>
       </w:pPr>
       <w:r>
+        <w:t>Flag – Success or Failed</w:t>
+      </w:r>
+    </w:p>
+    <w:p>
+      <w:pPr>
+        <w:rPr>
+          <w:b/>
+        </w:rPr>
+      </w:pPr>
+    </w:p>
+    <w:p>
+      <w:pPr>
+        <w:rPr>
+          <w:b/>
+        </w:rPr>
+      </w:pPr>
+    </w:p>
+    <w:p>
+      <w:pPr>
+        <w:pStyle w:val="Heading2"/>
+      </w:pPr>
+      <w:r>
         <w:lastRenderedPageBreak/>
-        <w:t>Index – Can be 0-31</w:t>
-      </w:r>
-    </w:p>
-    <w:p>
-      <w:pPr>
-        <w:rPr>
-          <w:b/>
-        </w:rPr>
-      </w:pPr>
-    </w:p>
-    <w:p>
-      <w:pPr>
-        <w:rPr>
-          <w:b/>
-        </w:rPr>
-      </w:pPr>
-    </w:p>
-    <w:p>
-      <w:pPr>
-        <w:pStyle w:val="Heading2"/>
-      </w:pPr>
-      <w:r>
         <w:t>Library Configuration</w:t>
       </w:r>
     </w:p>
     <w:p>
       <w:r>
-        <w:t>Library Configuration is through the eDIDIOConfig script. Enter the IP of the eDIDIO.</w:t>
+        <w:t xml:space="preserve">Library Configuration is through the </w:t>
+      </w:r>
+      <w:proofErr w:type="spellStart"/>
+      <w:r>
+        <w:t>eDIDIOConfig</w:t>
+      </w:r>
+      <w:proofErr w:type="spellEnd"/>
+      <w:r>
+        <w:t xml:space="preserve"> script. Enter the IP of the eDIDIO.</w:t>
       </w:r>
     </w:p>
     <w:p/>
@@ -1461,30 +2964,16 @@
         <w:t>The IP can be found through the DIDIO Configuration software, or via the keypad on the unit.</w:t>
       </w:r>
     </w:p>
-    <w:p/>
-    <w:p>
-      <w:pPr>
-        <w:pStyle w:val="Heading2"/>
-      </w:pPr>
-      <w:r>
-        <w:t>Examples</w:t>
-      </w:r>
-    </w:p>
-    <w:p>
-      <w:r>
-        <w:t>Requirements</w:t>
-      </w:r>
-    </w:p>
     <w:p>
       <w:r>
         <w:rPr>
           <w:noProof/>
         </w:rPr>
         <w:drawing>
-          <wp:inline distT="0" distB="0" distL="0" distR="0" wp14:anchorId="74A725E8" wp14:editId="2DE14081">
-            <wp:extent cx="1999435" cy="331513"/>
-            <wp:effectExtent l="0" t="0" r="1270" b="0"/>
-            <wp:docPr id="2130279372" name="Picture 1"/>
+          <wp:inline distT="0" distB="0" distL="0" distR="0" wp14:anchorId="227A2676" wp14:editId="0D4ED999">
+            <wp:extent cx="1327150" cy="751217"/>
+            <wp:effectExtent l="0" t="0" r="6350" b="0"/>
+            <wp:docPr id="12030347" name="Picture 1" descr="A black screen with numbers and symbols&#10;&#10;Description automatically generated"/>
             <wp:cNvGraphicFramePr>
               <a:graphicFrameLocks xmlns:a="http://schemas.openxmlformats.org/drawingml/2006/main" noChangeAspect="1"/>
             </wp:cNvGraphicFramePr>
@@ -1492,7 +2981,7 @@
               <a:graphicData uri="http://schemas.openxmlformats.org/drawingml/2006/picture">
                 <pic:pic xmlns:pic="http://schemas.openxmlformats.org/drawingml/2006/picture">
                   <pic:nvPicPr>
-                    <pic:cNvPr id="2130279372" name=""/>
+                    <pic:cNvPr id="12030347" name="Picture 1" descr="A black screen with numbers and symbols&#10;&#10;Description automatically generated"/>
                     <pic:cNvPicPr/>
                   </pic:nvPicPr>
                   <pic:blipFill>
@@ -1504,7 +2993,7 @@
                   <pic:spPr>
                     <a:xfrm>
                       <a:off x="0" y="0"/>
-                      <a:ext cx="2030375" cy="336643"/>
+                      <a:ext cx="1332567" cy="754283"/>
                     </a:xfrm>
                     <a:prstGeom prst="rect">
                       <a:avLst/>
@@ -1517,10 +3006,12 @@
         </w:drawing>
       </w:r>
     </w:p>
-    <w:p/>
-    <w:p>
-      <w:r>
-        <w:t>Example DALI Arc Level based on CBUS Event Level</w:t>
+    <w:p>
+      <w:pPr>
+        <w:pStyle w:val="Heading2"/>
+      </w:pPr>
+      <w:r>
+        <w:t>Examples</w:t>
       </w:r>
     </w:p>
     <w:p>
@@ -1529,10 +3020,10 @@
           <w:noProof/>
         </w:rPr>
         <w:drawing>
-          <wp:inline distT="0" distB="0" distL="0" distR="0" wp14:anchorId="1CF82C5D" wp14:editId="16E0D6E9">
-            <wp:extent cx="2693079" cy="1186237"/>
+          <wp:inline distT="0" distB="0" distL="0" distR="0" wp14:anchorId="67D44474" wp14:editId="5E3C6109">
+            <wp:extent cx="4787187" cy="4502469"/>
             <wp:effectExtent l="0" t="0" r="0" b="0"/>
-            <wp:docPr id="610319349" name="Picture 1" descr="A computer code with colorful text&#10;&#10;Description automatically generated"/>
+            <wp:docPr id="1486841738" name="Picture 1"/>
             <wp:cNvGraphicFramePr>
               <a:graphicFrameLocks xmlns:a="http://schemas.openxmlformats.org/drawingml/2006/main" noChangeAspect="1"/>
             </wp:cNvGraphicFramePr>
@@ -1540,7 +3031,7 @@
               <a:graphicData uri="http://schemas.openxmlformats.org/drawingml/2006/picture">
                 <pic:pic xmlns:pic="http://schemas.openxmlformats.org/drawingml/2006/picture">
                   <pic:nvPicPr>
-                    <pic:cNvPr id="610319349" name="Picture 1" descr="A computer code with colorful text&#10;&#10;Description automatically generated"/>
+                    <pic:cNvPr id="1486841738" name=""/>
                     <pic:cNvPicPr/>
                   </pic:nvPicPr>
                   <pic:blipFill>
@@ -1552,7 +3043,7 @@
                   <pic:spPr>
                     <a:xfrm>
                       <a:off x="0" y="0"/>
-                      <a:ext cx="2707362" cy="1192528"/>
+                      <a:ext cx="4789724" cy="4504855"/>
                     </a:xfrm>
                     <a:prstGeom prst="rect">
                       <a:avLst/>
@@ -1878,7 +3369,7 @@
               </v:handles>
               <o:lock v:ext="edit" text="t" shapetype="t"/>
             </v:shapetype>
-            <v:shape id="PowerPlusWaterMarkObject357831064" o:spid="_x0000_s1026" type="#_x0000_t136" style="position:absolute;margin-left:0;margin-top:0;width:412.4pt;height:247.45pt;rotation:315;z-index:-251657216;mso-position-horizontal:center;mso-position-horizontal-relative:margin;mso-position-vertical:center;mso-position-vertical-relative:margin" o:allowincell="f" fillcolor="silver" stroked="f">
+            <v:shape id="PowerPlusWaterMarkObject357831064" o:spid="_x0000_s1026" type="#_x0000_t136" style="position:absolute;margin-left:0;margin-top:0;width:412.4pt;height:247.45pt;rotation:315;z-index:-251658752;mso-position-horizontal:center;mso-position-horizontal-relative:margin;mso-position-vertical:center;mso-position-vertical-relative:margin" o:allowincell="f" fillcolor="silver" stroked="f">
               <v:fill opacity=".5"/>
               <v:textpath style="font-family:&quot;Calibri&quot;;font-size:1pt" string="DRAFT"/>
               <w10:wrap anchorx="margin" anchory="margin"/>
@@ -2999,7 +4490,6 @@
   <w:style w:type="character" w:default="1" w:styleId="DefaultParagraphFont">
     <w:name w:val="Default Paragraph Font"/>
     <w:uiPriority w:val="1"/>
-    <w:semiHidden/>
     <w:unhideWhenUsed/>
   </w:style>
   <w:style w:type="table" w:default="1" w:styleId="TableNormal">

</xml_diff>